<commit_message>
Data Mining Final Exam updated
</commit_message>
<xml_diff>
--- a/Data Mining/Final exam/DataminingLabExam.docx
+++ b/Data Mining/Final exam/DataminingLabExam.docx
@@ -1,6 +1,6 @@
 
 <file path=word/document.xml><?xml version="1.0" encoding="utf-8"?>
-<w:document xmlns:wpc="http://schemas.microsoft.com/office/word/2010/wordprocessingCanvas" xmlns:cx="http://schemas.microsoft.com/office/drawing/2014/chartex" xmlns:cx1="http://schemas.microsoft.com/office/drawing/2015/9/8/chartex" xmlns:cx2="http://schemas.microsoft.com/office/drawing/2015/10/21/chartex" xmlns:cx3="http://schemas.microsoft.com/office/drawing/2016/5/9/chartex" xmlns:cx4="http://schemas.microsoft.com/office/drawing/2016/5/10/chartex" xmlns:cx5="http://schemas.microsoft.com/office/drawing/2016/5/11/chartex" xmlns:cx6="http://schemas.microsoft.com/office/drawing/2016/5/12/chartex" xmlns:cx7="http://schemas.microsoft.com/office/drawing/2016/5/13/chartex" xmlns:cx8="http://schemas.microsoft.com/office/drawing/2016/5/14/chartex" xmlns:mc="http://schemas.openxmlformats.org/markup-compatibility/2006" xmlns:aink="http://schemas.microsoft.com/office/drawing/2016/ink" xmlns:am3d="http://schemas.microsoft.com/office/drawing/2017/model3d" xmlns:o="urn:schemas-microsoft-com:office:office" xmlns:r="http://schemas.openxmlformats.org/officeDocument/2006/relationships" xmlns:m="http://schemas.openxmlformats.org/officeDocument/2006/math" xmlns:v="urn:schemas-microsoft-com:vml" xmlns:wp14="http://schemas.microsoft.com/office/word/2010/wordprocessingDrawing" xmlns:wp="http://schemas.openxmlformats.org/drawingml/2006/wordprocessingDrawing" xmlns:w10="urn:schemas-microsoft-com:office:word" xmlns:w="http://schemas.openxmlformats.org/wordprocessingml/2006/main" xmlns:w14="http://schemas.microsoft.com/office/word/2010/wordml" xmlns:w15="http://schemas.microsoft.com/office/word/2012/wordml" xmlns:w16cex="http://schemas.microsoft.com/office/word/2018/wordml/cex" xmlns:w16cid="http://schemas.microsoft.com/office/word/2016/wordml/cid" xmlns:w16="http://schemas.microsoft.com/office/word/2018/wordml" xmlns:w16se="http://schemas.microsoft.com/office/word/2015/wordml/symex" xmlns:wpg="http://schemas.microsoft.com/office/word/2010/wordprocessingGroup" xmlns:wpi="http://schemas.microsoft.com/office/word/2010/wordprocessingInk" xmlns:wne="http://schemas.microsoft.com/office/word/2006/wordml" xmlns:wps="http://schemas.microsoft.com/office/word/2010/wordprocessingShape" mc:Ignorable="w14 w15 w16se w16cid w16 w16cex wp14">
+<w:document xmlns:wpc="http://schemas.microsoft.com/office/word/2010/wordprocessingCanvas" xmlns:cx="http://schemas.microsoft.com/office/drawing/2014/chartex" xmlns:cx1="http://schemas.microsoft.com/office/drawing/2015/9/8/chartex" xmlns:cx2="http://schemas.microsoft.com/office/drawing/2015/10/21/chartex" xmlns:cx3="http://schemas.microsoft.com/office/drawing/2016/5/9/chartex" xmlns:cx4="http://schemas.microsoft.com/office/drawing/2016/5/10/chartex" xmlns:cx5="http://schemas.microsoft.com/office/drawing/2016/5/11/chartex" xmlns:cx6="http://schemas.microsoft.com/office/drawing/2016/5/12/chartex" xmlns:cx7="http://schemas.microsoft.com/office/drawing/2016/5/13/chartex" xmlns:cx8="http://schemas.microsoft.com/office/drawing/2016/5/14/chartex" xmlns:mc="http://schemas.openxmlformats.org/markup-compatibility/2006" xmlns:aink="http://schemas.microsoft.com/office/drawing/2016/ink" xmlns:am3d="http://schemas.microsoft.com/office/drawing/2017/model3d" xmlns:o="urn:schemas-microsoft-com:office:office" xmlns:r="http://schemas.openxmlformats.org/officeDocument/2006/relationships" xmlns:m="http://schemas.openxmlformats.org/officeDocument/2006/math" xmlns:v="urn:schemas-microsoft-com:vml" xmlns:wp14="http://schemas.microsoft.com/office/word/2010/wordprocessingDrawing" xmlns:wp="http://schemas.openxmlformats.org/drawingml/2006/wordprocessingDrawing" xmlns:w10="urn:schemas-microsoft-com:office:word" xmlns:w="http://schemas.openxmlformats.org/wordprocessingml/2006/main" xmlns:w14="http://schemas.microsoft.com/office/word/2010/wordml" xmlns:w15="http://schemas.microsoft.com/office/word/2012/wordml" xmlns:w16cex="http://schemas.microsoft.com/office/word/2018/wordml/cex" xmlns:w16cid="http://schemas.microsoft.com/office/word/2016/wordml/cid" xmlns:w16="http://schemas.microsoft.com/office/word/2018/wordml" xmlns:w16sdtdh="http://schemas.microsoft.com/office/word/2020/wordml/sdtdatahash" xmlns:w16se="http://schemas.microsoft.com/office/word/2015/wordml/symex" xmlns:wpg="http://schemas.microsoft.com/office/word/2010/wordprocessingGroup" xmlns:wpi="http://schemas.microsoft.com/office/word/2010/wordprocessingInk" xmlns:wne="http://schemas.microsoft.com/office/word/2006/wordml" xmlns:wps="http://schemas.microsoft.com/office/word/2010/wordprocessingShape" mc:Ignorable="w14 w15 w16se w16cid w16 w16cex w16sdtdh wp14">
   <w:body>
     <w:p>
       <w:pPr>
@@ -2761,12 +2761,66 @@
     </w:p>
     <w:p>
       <w:pPr>
-        <w:pStyle w:val="ListParagraph"/>
-        <w:ind w:left="1440"/>
-        <w:rPr>
-          <w:bCs/>
-        </w:rPr>
-      </w:pPr>
+        <w:ind w:left="720"/>
+      </w:pPr>
+      <w:r>
+        <w:drawing>
+          <wp:inline distT="0" distB="0" distL="0" distR="0" wp14:anchorId="1F0EE43A" wp14:editId="470CF3FA">
+            <wp:extent cx="5943600" cy="3314065"/>
+            <wp:effectExtent l="0" t="0" r="0" b="635"/>
+            <wp:docPr id="24" name="Picture 24"/>
+            <wp:cNvGraphicFramePr>
+              <a:graphicFrameLocks xmlns:a="http://schemas.openxmlformats.org/drawingml/2006/main" noChangeAspect="1"/>
+            </wp:cNvGraphicFramePr>
+            <a:graphic xmlns:a="http://schemas.openxmlformats.org/drawingml/2006/main">
+              <a:graphicData uri="http://schemas.openxmlformats.org/drawingml/2006/picture">
+                <pic:pic xmlns:pic="http://schemas.openxmlformats.org/drawingml/2006/picture">
+                  <pic:nvPicPr>
+                    <pic:cNvPr id="1" name=""/>
+                    <pic:cNvPicPr/>
+                  </pic:nvPicPr>
+                  <pic:blipFill>
+                    <a:blip r:embed="rId27"/>
+                    <a:stretch>
+                      <a:fillRect/>
+                    </a:stretch>
+                  </pic:blipFill>
+                  <pic:spPr>
+                    <a:xfrm>
+                      <a:off x="0" y="0"/>
+                      <a:ext cx="5943600" cy="3314065"/>
+                    </a:xfrm>
+                    <a:prstGeom prst="rect">
+                      <a:avLst/>
+                    </a:prstGeom>
+                  </pic:spPr>
+                </pic:pic>
+              </a:graphicData>
+            </a:graphic>
+          </wp:inline>
+        </w:drawing>
+      </w:r>
+    </w:p>
+    <w:p>
+      <w:pPr>
+        <w:ind w:left="720"/>
+      </w:pPr>
+      <w:r>
+        <w:tab/>
+      </w:r>
+    </w:p>
+    <w:p>
+      <w:pPr>
+        <w:rPr>
+          <w:bCs/>
+        </w:rPr>
+      </w:pPr>
+      <w:r>
+        <w:rPr>
+          <w:bCs/>
+        </w:rPr>
+        <w:tab/>
+      </w:r>
     </w:p>
     <w:p>
       <w:pPr>
@@ -2799,88 +2853,6 @@
       <w:pPr>
         <w:pStyle w:val="ListParagraph"/>
       </w:pPr>
-      <w:hyperlink r:id="rId27">
-        <w:r>
-          <w:rPr>
-            <w:rStyle w:val="InternetLink"/>
-            <w:bCs/>
-          </w:rPr>
-          <w:t>http://archive.ics.uci.edu/ml/datasets/Liver+Disorders</w:t>
-        </w:r>
-      </w:hyperlink>
-      <w:r>
-        <w:rPr>
-          <w:bCs/>
-        </w:rPr>
-        <w:t xml:space="preserve"> for measures Euclidean and cosine.                                                                 </w:t>
-      </w:r>
-    </w:p>
-    <w:p>
-      <w:pPr>
-        <w:pStyle w:val="ListParagraph"/>
-      </w:pPr>
-      <w:r>
-        <w:rPr>
-          <w:bCs/>
-        </w:rPr>
-        <w:t xml:space="preserve">Last but one column is a decision attribute. Replace decision values in to 4 classes (0&lt;=c1&lt;5, 5&lt;=c2&lt;10, 10&lt;=c3&lt;15, 15&lt;=c4&lt;=20). Last column is a data split column in to training and test sets. 1 means the object is used for training. 2 means the object is used for testing. Explain the input parameters you provided for the classifier.  Compute the misclassification error on the training data and also on the test data. Annotate your program. (10M) </w:t>
-      </w:r>
-    </w:p>
-    <w:p>
-      <w:pPr>
-        <w:pStyle w:val="ListParagraph"/>
-        <w:rPr>
-          <w:bCs/>
-        </w:rPr>
-      </w:pPr>
-    </w:p>
-    <w:p>
-      <w:pPr>
-        <w:pStyle w:val="ListParagraph"/>
-        <w:numPr>
-          <w:ilvl w:val="0"/>
-          <w:numId w:val="1"/>
-        </w:numPr>
-      </w:pPr>
-      <w:r>
-        <w:rPr>
-          <w:bCs/>
-        </w:rPr>
-        <w:t>Use Support Vector machine for above problem. And compare the performance of both. Explain the input parameters you provided for the classifier. (10M)</w:t>
-      </w:r>
-    </w:p>
-    <w:p>
-      <w:pPr>
-        <w:pStyle w:val="ListParagraph"/>
-        <w:ind w:left="1440"/>
-        <w:rPr>
-          <w:bCs/>
-        </w:rPr>
-      </w:pPr>
-    </w:p>
-    <w:p>
-      <w:pPr>
-        <w:pStyle w:val="ListParagraph"/>
-        <w:numPr>
-          <w:ilvl w:val="0"/>
-          <w:numId w:val="1"/>
-        </w:numPr>
-      </w:pPr>
-      <w:r>
-        <w:rPr>
-          <w:bCs/>
-        </w:rPr>
-        <w:t xml:space="preserve">Create k-means clusters for k=4 for the </w:t>
-      </w:r>
-      <w:r>
-        <w:t>Liver Disorders Data Set</w:t>
-      </w:r>
-      <w:r>
-        <w:rPr>
-          <w:bCs/>
-        </w:rPr>
-        <w:t xml:space="preserve"> at </w:t>
-      </w:r>
       <w:hyperlink r:id="rId28">
         <w:r>
           <w:rPr>
@@ -2894,20 +2866,23 @@
         <w:rPr>
           <w:bCs/>
         </w:rPr>
-        <w:t xml:space="preserve"> . Explain the input parameters you provided for the clustering algorithm. Plot the fitted cluster centers using a different color.  Finally assign the cluster membership for the points to the nearest cluster center.  Color the points according to their cluster membership.</w:t>
-      </w:r>
-      <w:r>
-        <w:rPr>
-          <w:bCs/>
-        </w:rPr>
-        <w:tab/>
-        <w:t>(10+10=20M)</w:t>
-      </w:r>
-    </w:p>
-    <w:p>
-      <w:pPr>
-        <w:pStyle w:val="ListParagraph"/>
-        <w:ind w:left="1440"/>
+        <w:t xml:space="preserve"> for measures Euclidean and cosine.                                                                 </w:t>
+      </w:r>
+    </w:p>
+    <w:p>
+      <w:pPr>
+        <w:pStyle w:val="ListParagraph"/>
+      </w:pPr>
+      <w:r>
+        <w:rPr>
+          <w:bCs/>
+        </w:rPr>
+        <w:t xml:space="preserve">Last but one column is a decision attribute. Replace decision values in to 4 classes (0&lt;=c1&lt;5, 5&lt;=c2&lt;10, 10&lt;=c3&lt;15, 15&lt;=c4&lt;=20). Last column is a data split column in to training and test sets. 1 means the object is used for training. 2 means the object is used for testing. Explain the input parameters you provided for the classifier.  Compute the misclassification error on the training data and also on the test data. Annotate your program. (10M) </w:t>
+      </w:r>
+    </w:p>
+    <w:p>
+      <w:pPr>
+        <w:pStyle w:val="ListParagraph"/>
         <w:rPr>
           <w:bCs/>
         </w:rPr>
@@ -2925,32 +2900,7 @@
         <w:rPr>
           <w:bCs/>
         </w:rPr>
-        <w:t>Compute the misclassification error that would result if you used your clustering rule to classify the data by assigning the majority class of the cluster.</w:t>
-      </w:r>
-      <w:r>
-        <w:rPr>
-          <w:bCs/>
-        </w:rPr>
-        <w:tab/>
-      </w:r>
-      <w:r>
-        <w:rPr>
-          <w:bCs/>
-        </w:rPr>
-        <w:tab/>
-      </w:r>
-      <w:r>
-        <w:rPr>
-          <w:bCs/>
-        </w:rPr>
-        <w:tab/>
-      </w:r>
-      <w:r>
-        <w:rPr>
-          <w:bCs/>
-        </w:rPr>
-        <w:tab/>
-        <w:t>(10M)</w:t>
+        <w:t>Use Support Vector machine for above problem. And compare the performance of both. Explain the input parameters you provided for the classifier. (10M)</w:t>
       </w:r>
     </w:p>
     <w:p>
@@ -2969,29 +2919,182 @@
           <w:ilvl w:val="0"/>
           <w:numId w:val="1"/>
         </w:numPr>
-        <w:rPr>
-          <w:bCs/>
-        </w:rPr>
-      </w:pPr>
-      <w:r>
-        <w:rPr>
-          <w:bCs/>
-        </w:rPr>
-        <w:t xml:space="preserve">Consider the dataset BSE_Sensex_Index.csv. Create an extra column of successive growth rate for column close where the successive growth rate is defined as </w:t>
-      </w:r>
-    </w:p>
-    <w:p>
-      <w:pPr>
-        <w:pStyle w:val="ListParagraph"/>
-        <w:rPr>
-          <w:bCs/>
-        </w:rPr>
-      </w:pPr>
-      <w:r>
-        <w:rPr>
-          <w:bCs/>
-        </w:rPr>
-        <w:t>(value of day x- value of day x-1)/value of day x-1. Use a z score cut off of 3 to identify any outliers.  List the respective dates from the csv file on which day these outliers fall.</w:t>
+      </w:pPr>
+      <w:r>
+        <w:rPr>
+          <w:bCs/>
+        </w:rPr>
+        <w:t xml:space="preserve">Create k-means clusters for k=4 for the </w:t>
+      </w:r>
+      <w:r>
+        <w:t>Liver Disorders Data Set</w:t>
+      </w:r>
+      <w:r>
+        <w:rPr>
+          <w:bCs/>
+        </w:rPr>
+        <w:t xml:space="preserve"> at </w:t>
+      </w:r>
+      <w:hyperlink r:id="rId29">
+        <w:r>
+          <w:rPr>
+            <w:rStyle w:val="InternetLink"/>
+            <w:bCs/>
+          </w:rPr>
+          <w:t>http://archive.ics.uci.edu/ml/datasets/Liver+Disorders</w:t>
+        </w:r>
+      </w:hyperlink>
+      <w:r>
+        <w:rPr>
+          <w:bCs/>
+        </w:rPr>
+        <w:t xml:space="preserve"> . Explain the input parameters you provided for the clustering algorithm. Plot the fitted cluster centers using a different color.  Finally assign the cluster membership for the points to the nearest cluster center.  Color the points according to their cluster membership.</w:t>
+      </w:r>
+      <w:r>
+        <w:rPr>
+          <w:bCs/>
+        </w:rPr>
+        <w:tab/>
+        <w:t>(10+10=20M)</w:t>
+      </w:r>
+    </w:p>
+    <w:p>
+      <w:pPr>
+        <w:pStyle w:val="ListParagraph"/>
+      </w:pPr>
+    </w:p>
+    <w:p>
+      <w:pPr>
+        <w:pStyle w:val="ListParagraph"/>
+      </w:pPr>
+      <w:r>
+        <w:lastRenderedPageBreak/>
+        <w:drawing>
+          <wp:inline distT="0" distB="0" distL="0" distR="0" wp14:anchorId="34F7739D" wp14:editId="2F778A55">
+            <wp:extent cx="5943600" cy="4281170"/>
+            <wp:effectExtent l="0" t="0" r="0" b="5080"/>
+            <wp:docPr id="25" name="Picture 25"/>
+            <wp:cNvGraphicFramePr>
+              <a:graphicFrameLocks xmlns:a="http://schemas.openxmlformats.org/drawingml/2006/main" noChangeAspect="1"/>
+            </wp:cNvGraphicFramePr>
+            <a:graphic xmlns:a="http://schemas.openxmlformats.org/drawingml/2006/main">
+              <a:graphicData uri="http://schemas.openxmlformats.org/drawingml/2006/picture">
+                <pic:pic xmlns:pic="http://schemas.openxmlformats.org/drawingml/2006/picture">
+                  <pic:nvPicPr>
+                    <pic:cNvPr id="1" name=""/>
+                    <pic:cNvPicPr/>
+                  </pic:nvPicPr>
+                  <pic:blipFill>
+                    <a:blip r:embed="rId30"/>
+                    <a:stretch>
+                      <a:fillRect/>
+                    </a:stretch>
+                  </pic:blipFill>
+                  <pic:spPr>
+                    <a:xfrm>
+                      <a:off x="0" y="0"/>
+                      <a:ext cx="5943600" cy="4281170"/>
+                    </a:xfrm>
+                    <a:prstGeom prst="rect">
+                      <a:avLst/>
+                    </a:prstGeom>
+                  </pic:spPr>
+                </pic:pic>
+              </a:graphicData>
+            </a:graphic>
+          </wp:inline>
+        </w:drawing>
+      </w:r>
+    </w:p>
+    <w:p>
+      <w:pPr>
+        <w:pStyle w:val="ListParagraph"/>
+      </w:pPr>
+    </w:p>
+    <w:p>
+      <w:pPr>
+        <w:pStyle w:val="ListParagraph"/>
+      </w:pPr>
+      <w:r>
+        <w:rPr>
+          <w:noProof/>
+        </w:rPr>
+        <w:lastRenderedPageBreak/>
+        <w:drawing>
+          <wp:inline distT="0" distB="0" distL="0" distR="0" wp14:anchorId="4836A73A" wp14:editId="7F4252BB">
+            <wp:extent cx="5943600" cy="4975860"/>
+            <wp:effectExtent l="0" t="0" r="0" b="0"/>
+            <wp:docPr id="30" name="Picture 30"/>
+            <wp:cNvGraphicFramePr/>
+            <a:graphic xmlns:a="http://schemas.openxmlformats.org/drawingml/2006/main">
+              <a:graphicData uri="http://schemas.openxmlformats.org/drawingml/2006/picture">
+                <pic:pic xmlns:pic="http://schemas.openxmlformats.org/drawingml/2006/picture">
+                  <pic:nvPicPr>
+                    <pic:cNvPr id="20" name="Picture 20"/>
+                    <pic:cNvPicPr/>
+                  </pic:nvPicPr>
+                  <pic:blipFill>
+                    <a:blip r:embed="rId31"/>
+                    <a:stretch>
+                      <a:fillRect/>
+                    </a:stretch>
+                  </pic:blipFill>
+                  <pic:spPr>
+                    <a:xfrm>
+                      <a:off x="0" y="0"/>
+                      <a:ext cx="5943600" cy="4975860"/>
+                    </a:xfrm>
+                    <a:prstGeom prst="rect">
+                      <a:avLst/>
+                    </a:prstGeom>
+                  </pic:spPr>
+                </pic:pic>
+              </a:graphicData>
+            </a:graphic>
+          </wp:inline>
+        </w:drawing>
+      </w:r>
+    </w:p>
+    <w:p>
+      <w:pPr>
+        <w:pStyle w:val="ListParagraph"/>
+        <w:ind w:left="1440"/>
+        <w:rPr>
+          <w:bCs/>
+        </w:rPr>
+      </w:pPr>
+    </w:p>
+    <w:p>
+      <w:pPr>
+        <w:pStyle w:val="ListParagraph"/>
+        <w:numPr>
+          <w:ilvl w:val="0"/>
+          <w:numId w:val="1"/>
+        </w:numPr>
+      </w:pPr>
+      <w:r>
+        <w:rPr>
+          <w:bCs/>
+        </w:rPr>
+        <w:t>Compute the misclassification error that would result if you used your clustering rule to classify the data by assigning the majority class of the cluster.</w:t>
+      </w:r>
+      <w:r>
+        <w:rPr>
+          <w:bCs/>
+        </w:rPr>
+        <w:tab/>
+      </w:r>
+      <w:r>
+        <w:rPr>
+          <w:bCs/>
+        </w:rPr>
+        <w:tab/>
+      </w:r>
+      <w:r>
+        <w:rPr>
+          <w:bCs/>
+        </w:rPr>
+        <w:tab/>
       </w:r>
       <w:r>
         <w:rPr>
@@ -3004,15 +3107,49 @@
     <w:p>
       <w:pPr>
         <w:pStyle w:val="ListParagraph"/>
-        <w:rPr>
-          <w:bCs/>
-        </w:rPr>
-      </w:pPr>
-      <w:r>
-        <w:rPr>
-          <w:bCs/>
-        </w:rPr>
-        <w:t>Below is the snippet of R Studio</w:t>
+        <w:ind w:left="1440"/>
+        <w:rPr>
+          <w:bCs/>
+        </w:rPr>
+      </w:pPr>
+    </w:p>
+    <w:p>
+      <w:pPr>
+        <w:pStyle w:val="ListParagraph"/>
+        <w:numPr>
+          <w:ilvl w:val="0"/>
+          <w:numId w:val="1"/>
+        </w:numPr>
+        <w:rPr>
+          <w:bCs/>
+        </w:rPr>
+      </w:pPr>
+      <w:r>
+        <w:rPr>
+          <w:bCs/>
+        </w:rPr>
+        <w:t xml:space="preserve">Consider the dataset BSE_Sensex_Index.csv. Create an extra column of successive growth rate for column close where the successive growth rate is defined as </w:t>
+      </w:r>
+    </w:p>
+    <w:p>
+      <w:pPr>
+        <w:pStyle w:val="ListParagraph"/>
+        <w:rPr>
+          <w:bCs/>
+        </w:rPr>
+      </w:pPr>
+      <w:r>
+        <w:rPr>
+          <w:bCs/>
+        </w:rPr>
+        <w:t>(value of day x- value of day x-1)/value of day x-1. Use a z score cut off of 3 to identify any outliers.  List the respective dates from the csv file on which day these outliers fall.</w:t>
+      </w:r>
+      <w:r>
+        <w:rPr>
+          <w:bCs/>
+        </w:rPr>
+        <w:tab/>
+        <w:t>(10M)</w:t>
       </w:r>
     </w:p>
     <w:p>
@@ -3043,7 +3180,7 @@
                     </pic:cNvPicPr>
                   </pic:nvPicPr>
                   <pic:blipFill>
-                    <a:blip r:embed="rId29">
+                    <a:blip r:embed="rId32">
                       <a:extLst>
                         <a:ext uri="{28A0092B-C50C-407E-A947-70E740481C1C}">
                           <a14:useLocalDpi xmlns:a14="http://schemas.microsoft.com/office/drawing/2010/main" val="0"/>
@@ -3087,7 +3224,7 @@
 </file>
 
 <file path=word/numbering.xml><?xml version="1.0" encoding="utf-8"?>
-<w:numbering xmlns:wpc="http://schemas.microsoft.com/office/word/2010/wordprocessingCanvas" xmlns:cx="http://schemas.microsoft.com/office/drawing/2014/chartex" xmlns:cx1="http://schemas.microsoft.com/office/drawing/2015/9/8/chartex" xmlns:cx2="http://schemas.microsoft.com/office/drawing/2015/10/21/chartex" xmlns:cx3="http://schemas.microsoft.com/office/drawing/2016/5/9/chartex" xmlns:cx4="http://schemas.microsoft.com/office/drawing/2016/5/10/chartex" xmlns:cx5="http://schemas.microsoft.com/office/drawing/2016/5/11/chartex" xmlns:cx6="http://schemas.microsoft.com/office/drawing/2016/5/12/chartex" xmlns:cx7="http://schemas.microsoft.com/office/drawing/2016/5/13/chartex" xmlns:cx8="http://schemas.microsoft.com/office/drawing/2016/5/14/chartex" xmlns:mc="http://schemas.openxmlformats.org/markup-compatibility/2006" xmlns:aink="http://schemas.microsoft.com/office/drawing/2016/ink" xmlns:am3d="http://schemas.microsoft.com/office/drawing/2017/model3d" xmlns:o="urn:schemas-microsoft-com:office:office" xmlns:r="http://schemas.openxmlformats.org/officeDocument/2006/relationships" xmlns:m="http://schemas.openxmlformats.org/officeDocument/2006/math" xmlns:v="urn:schemas-microsoft-com:vml" xmlns:wp14="http://schemas.microsoft.com/office/word/2010/wordprocessingDrawing" xmlns:wp="http://schemas.openxmlformats.org/drawingml/2006/wordprocessingDrawing" xmlns:w10="urn:schemas-microsoft-com:office:word" xmlns:w="http://schemas.openxmlformats.org/wordprocessingml/2006/main" xmlns:w14="http://schemas.microsoft.com/office/word/2010/wordml" xmlns:w15="http://schemas.microsoft.com/office/word/2012/wordml" xmlns:w16cex="http://schemas.microsoft.com/office/word/2018/wordml/cex" xmlns:w16cid="http://schemas.microsoft.com/office/word/2016/wordml/cid" xmlns:w16="http://schemas.microsoft.com/office/word/2018/wordml" xmlns:w16se="http://schemas.microsoft.com/office/word/2015/wordml/symex" xmlns:wpg="http://schemas.microsoft.com/office/word/2010/wordprocessingGroup" xmlns:wpi="http://schemas.microsoft.com/office/word/2010/wordprocessingInk" xmlns:wne="http://schemas.microsoft.com/office/word/2006/wordml" xmlns:wps="http://schemas.microsoft.com/office/word/2010/wordprocessingShape" mc:Ignorable="w14 w15 w16se w16cid w16 w16cex wp14">
+<w:numbering xmlns:wpc="http://schemas.microsoft.com/office/word/2010/wordprocessingCanvas" xmlns:cx="http://schemas.microsoft.com/office/drawing/2014/chartex" xmlns:cx1="http://schemas.microsoft.com/office/drawing/2015/9/8/chartex" xmlns:cx2="http://schemas.microsoft.com/office/drawing/2015/10/21/chartex" xmlns:cx3="http://schemas.microsoft.com/office/drawing/2016/5/9/chartex" xmlns:cx4="http://schemas.microsoft.com/office/drawing/2016/5/10/chartex" xmlns:cx5="http://schemas.microsoft.com/office/drawing/2016/5/11/chartex" xmlns:cx6="http://schemas.microsoft.com/office/drawing/2016/5/12/chartex" xmlns:cx7="http://schemas.microsoft.com/office/drawing/2016/5/13/chartex" xmlns:cx8="http://schemas.microsoft.com/office/drawing/2016/5/14/chartex" xmlns:mc="http://schemas.openxmlformats.org/markup-compatibility/2006" xmlns:aink="http://schemas.microsoft.com/office/drawing/2016/ink" xmlns:am3d="http://schemas.microsoft.com/office/drawing/2017/model3d" xmlns:o="urn:schemas-microsoft-com:office:office" xmlns:r="http://schemas.openxmlformats.org/officeDocument/2006/relationships" xmlns:m="http://schemas.openxmlformats.org/officeDocument/2006/math" xmlns:v="urn:schemas-microsoft-com:vml" xmlns:wp14="http://schemas.microsoft.com/office/word/2010/wordprocessingDrawing" xmlns:wp="http://schemas.openxmlformats.org/drawingml/2006/wordprocessingDrawing" xmlns:w10="urn:schemas-microsoft-com:office:word" xmlns:w="http://schemas.openxmlformats.org/wordprocessingml/2006/main" xmlns:w14="http://schemas.microsoft.com/office/word/2010/wordml" xmlns:w15="http://schemas.microsoft.com/office/word/2012/wordml" xmlns:w16cex="http://schemas.microsoft.com/office/word/2018/wordml/cex" xmlns:w16cid="http://schemas.microsoft.com/office/word/2016/wordml/cid" xmlns:w16="http://schemas.microsoft.com/office/word/2018/wordml" xmlns:w16sdtdh="http://schemas.microsoft.com/office/word/2020/wordml/sdtdatahash" xmlns:w16se="http://schemas.microsoft.com/office/word/2015/wordml/symex" xmlns:wpg="http://schemas.microsoft.com/office/word/2010/wordprocessingGroup" xmlns:wpi="http://schemas.microsoft.com/office/word/2010/wordprocessingInk" xmlns:wne="http://schemas.microsoft.com/office/word/2006/wordml" xmlns:wps="http://schemas.microsoft.com/office/word/2010/wordprocessingShape" mc:Ignorable="w14 w15 w16se w16cid w16 w16cex w16sdtdh wp14">
   <w:abstractNum w:abstractNumId="0" w15:restartNumberingAfterBreak="0">
     <w:nsid w:val="13FB25BB"/>
     <w:multiLevelType w:val="multilevel"/>
@@ -3306,7 +3443,7 @@
 </file>
 
 <file path=word/styles.xml><?xml version="1.0" encoding="utf-8"?>
-<w:styles xmlns:mc="http://schemas.openxmlformats.org/markup-compatibility/2006" xmlns:r="http://schemas.openxmlformats.org/officeDocument/2006/relationships" xmlns:w="http://schemas.openxmlformats.org/wordprocessingml/2006/main" xmlns:w14="http://schemas.microsoft.com/office/word/2010/wordml" xmlns:w15="http://schemas.microsoft.com/office/word/2012/wordml" xmlns:w16cex="http://schemas.microsoft.com/office/word/2018/wordml/cex" xmlns:w16cid="http://schemas.microsoft.com/office/word/2016/wordml/cid" xmlns:w16="http://schemas.microsoft.com/office/word/2018/wordml" xmlns:w16se="http://schemas.microsoft.com/office/word/2015/wordml/symex" mc:Ignorable="w14 w15 w16se w16cid w16 w16cex">
+<w:styles xmlns:mc="http://schemas.openxmlformats.org/markup-compatibility/2006" xmlns:r="http://schemas.openxmlformats.org/officeDocument/2006/relationships" xmlns:w="http://schemas.openxmlformats.org/wordprocessingml/2006/main" xmlns:w14="http://schemas.microsoft.com/office/word/2010/wordml" xmlns:w15="http://schemas.microsoft.com/office/word/2012/wordml" xmlns:w16cex="http://schemas.microsoft.com/office/word/2018/wordml/cex" xmlns:w16cid="http://schemas.microsoft.com/office/word/2016/wordml/cid" xmlns:w16="http://schemas.microsoft.com/office/word/2018/wordml" xmlns:w16sdtdh="http://schemas.microsoft.com/office/word/2020/wordml/sdtdatahash" xmlns:w16se="http://schemas.microsoft.com/office/word/2015/wordml/symex" mc:Ignorable="w14 w15 w16se w16cid w16 w16cex w16sdtdh">
   <w:docDefaults>
     <w:rPrDefault>
       <w:rPr>

</xml_diff>